<commit_message>
Paper + going crazy + fucking hell
</commit_message>
<xml_diff>
--- a/Third Part - Physical Layer Device Authentication/Code/Goals.docx
+++ b/Third Part - Physical Layer Device Authentication/Code/Goals.docx
@@ -8,46 +8,50 @@
       </w:r>
     </w:p>
     <w:p>
-      <w:r>
-        <w:t>L'intero esperimento si basa su</w:t>
-      </w:r>
-      <w:r>
-        <w:t>llo</w:t>
-      </w:r>
-      <w:r>
-        <w:t> studiare il comportamento di segnali wireless trasmessi in un canale con precise configurazioni per le sue trasmissioni (potenza, distanza, SNR, soglie di FA desiderate). </w:t>
-      </w:r>
-    </w:p>
-    <w:p>
-      <w:r>
-        <w:t>L'obiettivo è quello di trovare una configurazione ideale che permetta di raggiungere la percentuale </w:t>
-      </w:r>
-      <w:r>
-        <w:br/>
-        <w:t>desiderata di FA per rendere sicure le trasmissioni nel canale. Il risultato finale sarà molto vicino </w:t>
-      </w:r>
-      <w:r>
-        <w:br/>
-        <w:t>al concetto di PLA dove l'obiettivo è quello di andare a costruire uno schema di trasmissione sicuro</w:t>
-      </w:r>
-      <w:r>
-        <w:br/>
-        <w:t>senza utilizzare alcuna tecnica crittografica ma solamente le proprietà del canale di trasmissione</w:t>
-      </w:r>
-      <w:r>
-        <w:t xml:space="preserve"> (stato del canale).</w:t>
-      </w:r>
-    </w:p>
-    <w:p>
-      <w:hyperlink r:id="rId5" w:history="1">
+      <w:pPr>
+        <w:rPr>
+          <w:lang w:val="en-US"/>
+        </w:rPr>
+      </w:pPr>
+      <w:r>
+        <w:rPr>
+          <w:lang w:val="en-US"/>
+        </w:rPr>
+        <w:t>The whole experiment is based on studying the behavior of wireless signals transmitted in a channel with precise configurations for its transmissions (power, distance, SNR, desired FA thresholds).</w:t>
+      </w:r>
+    </w:p>
+    <w:p>
+      <w:pPr>
+        <w:rPr>
+          <w:lang w:val="en-US"/>
+        </w:rPr>
+      </w:pPr>
+      <w:r>
+        <w:rPr>
+          <w:lang w:val="en-US"/>
+        </w:rPr>
+        <w:t>The goal is to find an ideal configuration that allows the desired percentage of AF to be achieved to make the transmissions in the channel safe. The final result will be very close to the concept of PLA where the goal is to build a secure transmission scheme without using any cryptographic technique but only the properties of the transmission channel (channel state).</w:t>
+      </w:r>
+    </w:p>
+    <w:p>
+      <w:pPr>
+        <w:rPr>
+          <w:lang w:val="en-US"/>
+        </w:rPr>
+      </w:pPr>
+      <w:hyperlink r:id="rId6" w:history="1">
         <w:r>
           <w:rPr>
             <w:rStyle w:val="Collegamentoipertestuale"/>
+            <w:lang w:val="en-US"/>
           </w:rPr>
           <w:t>https://www.sciencedirect.com/science/article/pii/S235286482200284X</w:t>
         </w:r>
       </w:hyperlink>
       <w:r>
+        <w:rPr>
+          <w:lang w:val="en-US"/>
+        </w:rPr>
         <w:t xml:space="preserve"> </w:t>
       </w:r>
     </w:p>
@@ -1183,6 +1187,7 @@
   <w:style w:type="character" w:default="1" w:styleId="Carpredefinitoparagrafo">
     <w:name w:val="Default Paragraph Font"/>
     <w:uiPriority w:val="1"/>
+    <w:semiHidden/>
     <w:unhideWhenUsed/>
   </w:style>
   <w:style w:type="table" w:default="1" w:styleId="Tabellanormale">
@@ -1815,4 +1820,16 @@
     </a:ext>
   </a:extLst>
 </a:theme>
+</file>
+
+<file path=customXml/item1.xml><?xml version="1.0" encoding="utf-8"?>
+<b:Sources xmlns:b="http://schemas.openxmlformats.org/officeDocument/2006/bibliography" xmlns="http://schemas.openxmlformats.org/officeDocument/2006/bibliography" SelectedStyle="\APASixthEditionOfficeOnline.xsl" StyleName="APA" Version="6"/>
+</file>
+
+<file path=customXml/itemProps1.xml><?xml version="1.0" encoding="utf-8"?>
+<ds:datastoreItem xmlns:ds="http://schemas.openxmlformats.org/officeDocument/2006/customXml" ds:itemID="{1183BACB-7016-41BD-B2DC-CFDA2E3CD125}">
+  <ds:schemaRefs>
+    <ds:schemaRef ds:uri="http://schemas.openxmlformats.org/officeDocument/2006/bibliography"/>
+  </ds:schemaRefs>
+</ds:datastoreItem>
 </file>
</xml_diff>